<commit_message>
Inventory Brand Module Complete
</commit_message>
<xml_diff>
--- a/douments/Porgress reports/Progress Report Template V2 (1) (1).docx
+++ b/douments/Porgress reports/Progress Report Template V2 (1) (1).docx
@@ -107,7 +107,7 @@
           <w:sz w:val="28"/>
           <w:szCs w:val="28"/>
         </w:rPr>
-        <w:t>4</w:t>
+        <w:t>5</w:t>
       </w:r>
     </w:p>
     <w:p>
@@ -662,7 +662,7 @@
               <w:t xml:space="preserve"> </w:t>
             </w:r>
             <w:r>
-              <w:t>18</w:t>
+              <w:t>07</w:t>
             </w:r>
             <w:r>
               <w:t>/1</w:t>
@@ -690,10 +690,7 @@
               <w:t xml:space="preserve"> </w:t>
             </w:r>
             <w:r>
-              <w:t>0</w:t>
-            </w:r>
-            <w:r>
-              <w:t>4</w:t>
+              <w:t>20</w:t>
             </w:r>
             <w:r>
               <w:t>/</w:t>
@@ -762,7 +759,13 @@
           </w:tcPr>
           <w:p>
             <w:r>
-              <w:t>Finalize the website requirement with the client.</w:t>
+              <w:t>C</w:t>
+            </w:r>
+            <w:r>
+              <w:t xml:space="preserve">omplete the writing of the dissertation chapter </w:t>
+            </w:r>
+            <w:r>
+              <w:t>3.</w:t>
             </w:r>
           </w:p>
         </w:tc>
@@ -782,19 +785,11 @@
             <w:shd w:val="clear" w:color="auto" w:fill="auto"/>
           </w:tcPr>
           <w:p>
-            <w:proofErr w:type="spellStart"/>
-            <w:r>
-              <w:t>Sucssfully</w:t>
-            </w:r>
-            <w:proofErr w:type="spellEnd"/>
-            <w:r>
-              <w:t xml:space="preserve"> </w:t>
-            </w:r>
-            <w:r>
-              <w:t>c</w:t>
-            </w:r>
-            <w:r>
-              <w:t>ompleted the website</w:t>
+            <w:r>
+              <w:t>C</w:t>
+            </w:r>
+            <w:r>
+              <w:t>omplete the database development</w:t>
             </w:r>
             <w:r>
               <w:t>.</w:t>
@@ -818,7 +813,7 @@
           </w:tcPr>
           <w:p>
             <w:r>
-              <w:t>Starting to design the user interface.</w:t>
+              <w:t>Continue the user interface design.</w:t>
             </w:r>
           </w:p>
         </w:tc>
@@ -839,7 +834,7 @@
           </w:tcPr>
           <w:p>
             <w:r>
-              <w:t>Successfully completed ER Diagram.</w:t>
+              <w:t>Complete the login UI development.</w:t>
             </w:r>
           </w:p>
         </w:tc>
@@ -860,7 +855,7 @@
           </w:tcPr>
           <w:p>
             <w:r>
-              <w:t>Starting the database development.</w:t>
+              <w:t>Completed the basics of the user login using PHP.</w:t>
             </w:r>
           </w:p>
         </w:tc>
@@ -881,10 +876,7 @@
           </w:tcPr>
           <w:p>
             <w:r>
-              <w:t>Completed the writing of the dissertation chapter 2</w:t>
-            </w:r>
-            <w:r>
-              <w:t>.</w:t>
+              <w:t>Complete the design of inventory module of the system.</w:t>
             </w:r>
           </w:p>
         </w:tc>
@@ -905,19 +897,13 @@
           </w:tcPr>
           <w:p>
             <w:r>
-              <w:t>Completed the</w:t>
-            </w:r>
-            <w:r>
-              <w:t xml:space="preserve"> design of</w:t>
-            </w:r>
-            <w:r>
-              <w:t xml:space="preserve"> interim report page structure</w:t>
-            </w:r>
-            <w:r>
-              <w:t>.</w:t>
-            </w:r>
-            <w:r>
-              <w:t xml:space="preserve"> </w:t>
+              <w:t xml:space="preserve">Writing the </w:t>
+            </w:r>
+            <w:r>
+              <w:t xml:space="preserve">dissertation chapter </w:t>
+            </w:r>
+            <w:r>
+              <w:t>4</w:t>
             </w:r>
           </w:p>
         </w:tc>
@@ -1057,7 +1043,13 @@
           </w:tcPr>
           <w:p>
             <w:r>
-              <w:t>Taking a lot of time to design the user interface.</w:t>
+              <w:t>Unable to find some PHP functions to form validation with proper guides</w:t>
+            </w:r>
+            <w:r>
+              <w:t>.</w:t>
+            </w:r>
+            <w:r>
+              <w:t xml:space="preserve"> </w:t>
             </w:r>
           </w:p>
         </w:tc>
@@ -1078,7 +1070,16 @@
           </w:tcPr>
           <w:p>
             <w:r>
-              <w:t>Lack of knowledge of the prototyping tools and multimedia tools like illustrator.</w:t>
+              <w:t>Some documentation sections</w:t>
+            </w:r>
+            <w:r>
+              <w:t xml:space="preserve"> in php</w:t>
+            </w:r>
+            <w:r>
+              <w:t xml:space="preserve"> are need </w:t>
+            </w:r>
+            <w:r>
+              <w:t>predefine knowledge to understand.</w:t>
             </w:r>
           </w:p>
         </w:tc>
@@ -1097,17 +1098,7 @@
             </w:tcBorders>
             <w:shd w:val="clear" w:color="auto" w:fill="auto"/>
           </w:tcPr>
-          <w:p>
-            <w:r>
-              <w:t>Got some issue in phpMyAdmin</w:t>
-            </w:r>
-            <w:r>
-              <w:t>.</w:t>
-            </w:r>
-            <w:r>
-              <w:t xml:space="preserve"> </w:t>
-            </w:r>
-          </w:p>
+          <w:p/>
         </w:tc>
       </w:tr>
       <w:tr>
@@ -1245,13 +1236,21 @@
           </w:tcPr>
           <w:p>
             <w:r>
-              <w:t>N</w:t>
-            </w:r>
-            <w:r>
-              <w:t>ot complete the user interface design due to the lack of knowledge of prototyping tools and multimedia tools</w:t>
-            </w:r>
-            <w:r>
-              <w:t>.</w:t>
+              <w:t xml:space="preserve">Unable to complete the </w:t>
+            </w:r>
+            <w:r>
+              <w:t xml:space="preserve">dissertation chapter </w:t>
+            </w:r>
+            <w:r>
+              <w:t xml:space="preserve">4 at </w:t>
+            </w:r>
+            <w:proofErr w:type="spellStart"/>
+            <w:r>
+              <w:t>lcak</w:t>
+            </w:r>
+            <w:proofErr w:type="spellEnd"/>
+            <w:r>
+              <w:t xml:space="preserve"> of time.</w:t>
             </w:r>
           </w:p>
         </w:tc>
@@ -1272,7 +1271,23 @@
           </w:tcPr>
           <w:p>
             <w:r>
-              <w:t>Not complete the database development. because getting some issues in phpMyAdmin</w:t>
+              <w:t xml:space="preserve">Due to the lack of PHP </w:t>
+            </w:r>
+            <w:proofErr w:type="spellStart"/>
+            <w:r>
+              <w:t>knoladge</w:t>
+            </w:r>
+            <w:proofErr w:type="spellEnd"/>
+            <w:r>
+              <w:t xml:space="preserve"> some </w:t>
+            </w:r>
+            <w:proofErr w:type="gramStart"/>
+            <w:r>
+              <w:t>validation</w:t>
+            </w:r>
+            <w:proofErr w:type="gramEnd"/>
+            <w:r>
+              <w:t xml:space="preserve"> are not complete.</w:t>
             </w:r>
           </w:p>
         </w:tc>
@@ -1291,17 +1306,7 @@
             </w:tcBorders>
             <w:shd w:val="clear" w:color="auto" w:fill="auto"/>
           </w:tcPr>
-          <w:p>
-            <w:r>
-              <w:t>Not c</w:t>
-            </w:r>
-            <w:r>
-              <w:t xml:space="preserve">ompleted the writing of the dissertation chapter </w:t>
-            </w:r>
-            <w:r>
-              <w:t>3</w:t>
-            </w:r>
-          </w:p>
+          <w:p/>
         </w:tc>
       </w:tr>
       <w:tr>
@@ -1409,10 +1414,7 @@
           </w:tcPr>
           <w:p>
             <w:r>
-              <w:t>Complete the development of the database</w:t>
-            </w:r>
-            <w:r>
-              <w:t>.</w:t>
+              <w:t>To complete the UI design</w:t>
             </w:r>
           </w:p>
         </w:tc>
@@ -1433,16 +1435,7 @@
           </w:tcPr>
           <w:p>
             <w:r>
-              <w:t>Start</w:t>
-            </w:r>
-            <w:r>
-              <w:t>ing</w:t>
-            </w:r>
-            <w:r>
-              <w:t xml:space="preserve"> the development of user interface</w:t>
-            </w:r>
-            <w:r>
-              <w:t>.</w:t>
+              <w:t>To start the development of the UI</w:t>
             </w:r>
           </w:p>
         </w:tc>
@@ -1462,11 +1455,15 @@
             <w:shd w:val="clear" w:color="auto" w:fill="auto"/>
           </w:tcPr>
           <w:p>
-            <w:r>
-              <w:t>Starting the design of the system</w:t>
-            </w:r>
-            <w:r>
-              <w:t>.</w:t>
+            <w:proofErr w:type="spellStart"/>
+            <w:proofErr w:type="gramStart"/>
+            <w:r>
+              <w:t>Planed</w:t>
+            </w:r>
+            <w:proofErr w:type="spellEnd"/>
+            <w:proofErr w:type="gramEnd"/>
+            <w:r>
+              <w:t xml:space="preserve"> to start coding of the login validations and add some dummy data to database</w:t>
             </w:r>
           </w:p>
         </w:tc>
@@ -1485,14 +1482,7 @@
             </w:tcBorders>
             <w:shd w:val="clear" w:color="auto" w:fill="auto"/>
           </w:tcPr>
-          <w:p>
-            <w:r>
-              <w:t>Complete the remaining database developments</w:t>
-            </w:r>
-            <w:r>
-              <w:t>.</w:t>
-            </w:r>
-          </w:p>
+          <w:p/>
         </w:tc>
       </w:tr>
       <w:tr>
@@ -1509,11 +1499,7 @@
             </w:tcBorders>
             <w:shd w:val="clear" w:color="auto" w:fill="auto"/>
           </w:tcPr>
-          <w:p>
-            <w:r>
-              <w:t>to complete the basics of the user login using PHP.</w:t>
-            </w:r>
-          </w:p>
+          <w:p/>
         </w:tc>
       </w:tr>
       <w:tr>
@@ -1652,13 +1638,13 @@
               <w:t xml:space="preserve">Meeting Date: </w:t>
             </w:r>
             <w:r>
-              <w:t>19</w:t>
+              <w:t>16</w:t>
             </w:r>
             <w:r>
               <w:t>/</w:t>
             </w:r>
             <w:r>
-              <w:t>12</w:t>
+              <w:t>01</w:t>
             </w:r>
             <w:r>
               <w:t>/2021</w:t>
@@ -1758,12 +1744,12 @@
         <w:tblLook w:val="01E0" w:firstRow="1" w:lastRow="1" w:firstColumn="1" w:lastColumn="1" w:noHBand="0" w:noVBand="0"/>
       </w:tblPr>
       <w:tblGrid>
-        <w:gridCol w:w="1774"/>
-        <w:gridCol w:w="557"/>
-        <w:gridCol w:w="494"/>
-        <w:gridCol w:w="1980"/>
-        <w:gridCol w:w="2569"/>
-        <w:gridCol w:w="1554"/>
+        <w:gridCol w:w="1733"/>
+        <w:gridCol w:w="564"/>
+        <w:gridCol w:w="500"/>
+        <w:gridCol w:w="2006"/>
+        <w:gridCol w:w="2602"/>
+        <w:gridCol w:w="1523"/>
       </w:tblGrid>
       <w:tr>
         <w:trPr>
@@ -1864,9 +1850,9 @@
               <w:tblLook w:val="04A0" w:firstRow="1" w:lastRow="0" w:firstColumn="1" w:lastColumn="0" w:noHBand="0" w:noVBand="1"/>
             </w:tblPr>
             <w:tblGrid>
-              <w:gridCol w:w="365"/>
+              <w:gridCol w:w="288"/>
               <w:gridCol w:w="1584"/>
-              <w:gridCol w:w="288"/>
+              <w:gridCol w:w="437"/>
               <w:gridCol w:w="1008"/>
               <w:gridCol w:w="288"/>
               <w:gridCol w:w="1152"/>
@@ -1897,15 +1883,6 @@
                       <w:szCs w:val="14"/>
                     </w:rPr>
                   </w:pPr>
-                  <w:r>
-                    <w:rPr>
-                      <w:rFonts w:ascii="Verdana" w:hAnsi="Verdana" w:cs="Microsoft Sans Serif"/>
-                      <w:b/>
-                      <w:sz w:val="28"/>
-                      <w:szCs w:val="28"/>
-                    </w:rPr>
-                    <w:sym w:font="Wingdings" w:char="F0FC"/>
-                  </w:r>
                 </w:p>
               </w:tc>
               <w:tc>
@@ -1955,6 +1932,15 @@
                       <w:szCs w:val="14"/>
                     </w:rPr>
                   </w:pPr>
+                  <w:r>
+                    <w:rPr>
+                      <w:rFonts w:ascii="Verdana" w:hAnsi="Verdana" w:cs="Microsoft Sans Serif"/>
+                      <w:b/>
+                      <w:sz w:val="28"/>
+                      <w:szCs w:val="28"/>
+                    </w:rPr>
+                    <w:sym w:font="Wingdings" w:char="F0FC"/>
+                  </w:r>
                 </w:p>
               </w:tc>
               <w:tc>

</xml_diff>

<commit_message>
update add items in inventory module
</commit_message>
<xml_diff>
--- a/douments/Porgress reports/Progress Report Template V2 (1) (1).docx
+++ b/douments/Porgress reports/Progress Report Template V2 (1) (1).docx
@@ -107,7 +107,7 @@
           <w:sz w:val="28"/>
           <w:szCs w:val="28"/>
         </w:rPr>
-        <w:t>5</w:t>
+        <w:t>6</w:t>
       </w:r>
     </w:p>
     <w:p>
@@ -765,7 +765,10 @@
               <w:t xml:space="preserve">omplete the writing of the dissertation chapter </w:t>
             </w:r>
             <w:r>
-              <w:t>3.</w:t>
+              <w:t>4</w:t>
+            </w:r>
+            <w:r>
+              <w:t>.</w:t>
             </w:r>
           </w:p>
         </w:tc>
@@ -786,10 +789,19 @@
           </w:tcPr>
           <w:p>
             <w:r>
-              <w:t>C</w:t>
-            </w:r>
-            <w:r>
-              <w:t>omplete the database development</w:t>
+              <w:t xml:space="preserve">Changes </w:t>
+            </w:r>
+            <w:r>
+              <w:t xml:space="preserve">were </w:t>
+            </w:r>
+            <w:r>
+              <w:t>made for some database</w:t>
+            </w:r>
+            <w:r>
+              <w:t xml:space="preserve"> tables</w:t>
+            </w:r>
+            <w:r>
+              <w:t xml:space="preserve"> during the development</w:t>
             </w:r>
             <w:r>
               <w:t>.</w:t>
@@ -813,7 +825,10 @@
           </w:tcPr>
           <w:p>
             <w:r>
-              <w:t>Continue the user interface design.</w:t>
+              <w:t>Complete the UI Design</w:t>
+            </w:r>
+            <w:r>
+              <w:t>.</w:t>
             </w:r>
           </w:p>
         </w:tc>
@@ -834,7 +849,13 @@
           </w:tcPr>
           <w:p>
             <w:r>
-              <w:t>Complete the login UI development.</w:t>
+              <w:t xml:space="preserve">Complete the </w:t>
+            </w:r>
+            <w:r>
+              <w:t>Inventory Management UI development</w:t>
+            </w:r>
+            <w:r>
+              <w:t>.</w:t>
             </w:r>
           </w:p>
         </w:tc>
@@ -855,7 +876,19 @@
           </w:tcPr>
           <w:p>
             <w:r>
-              <w:t>Completed the basics of the user login using PHP.</w:t>
+              <w:t xml:space="preserve">Completed the </w:t>
+            </w:r>
+            <w:r>
+              <w:t xml:space="preserve">login validations of </w:t>
+            </w:r>
+            <w:r>
+              <w:t xml:space="preserve">the </w:t>
+            </w:r>
+            <w:r>
+              <w:t>login form</w:t>
+            </w:r>
+            <w:r>
+              <w:t>.</w:t>
             </w:r>
           </w:p>
         </w:tc>
@@ -876,7 +909,7 @@
           </w:tcPr>
           <w:p>
             <w:r>
-              <w:t>Complete the design of inventory module of the system.</w:t>
+              <w:t>Continuing the development of the Inventory management form validations.</w:t>
             </w:r>
           </w:p>
         </w:tc>
@@ -897,13 +930,7 @@
           </w:tcPr>
           <w:p>
             <w:r>
-              <w:t xml:space="preserve">Writing the </w:t>
-            </w:r>
-            <w:r>
-              <w:t xml:space="preserve">dissertation chapter </w:t>
-            </w:r>
-            <w:r>
-              <w:t>4</w:t>
+              <w:t>Continuing the development of the CRUD operations of the Inventory management module of the system.</w:t>
             </w:r>
           </w:p>
         </w:tc>
@@ -1073,10 +1100,19 @@
               <w:t>Some documentation sections</w:t>
             </w:r>
             <w:r>
-              <w:t xml:space="preserve"> in php</w:t>
-            </w:r>
-            <w:r>
-              <w:t xml:space="preserve"> are need </w:t>
+              <w:t xml:space="preserve"> in </w:t>
+            </w:r>
+            <w:r>
+              <w:t>PHP</w:t>
+            </w:r>
+            <w:r>
+              <w:t xml:space="preserve"> are ne</w:t>
+            </w:r>
+            <w:r>
+              <w:t>ed</w:t>
+            </w:r>
+            <w:r>
+              <w:t xml:space="preserve">ed </w:t>
             </w:r>
             <w:r>
               <w:t>predefine knowledge to understand.</w:t>
@@ -1098,7 +1134,41 @@
             </w:tcBorders>
             <w:shd w:val="clear" w:color="auto" w:fill="auto"/>
           </w:tcPr>
-          <w:p/>
+          <w:p>
+            <w:r>
+              <w:t>L</w:t>
+            </w:r>
+            <w:r>
+              <w:t>ac</w:t>
+            </w:r>
+            <w:r>
+              <w:t xml:space="preserve">k of </w:t>
+            </w:r>
+            <w:r>
+              <w:t>knowledge</w:t>
+            </w:r>
+            <w:r>
+              <w:t xml:space="preserve"> of Microsoft Office to cr</w:t>
+            </w:r>
+            <w:r>
+              <w:t>e</w:t>
+            </w:r>
+            <w:r>
+              <w:t>ate some advance</w:t>
+            </w:r>
+            <w:r>
+              <w:t>d</w:t>
+            </w:r>
+            <w:r>
+              <w:t xml:space="preserve"> table navigations for </w:t>
+            </w:r>
+            <w:r>
+              <w:t xml:space="preserve">the </w:t>
+            </w:r>
+            <w:r>
+              <w:t>interim report</w:t>
+            </w:r>
+          </w:p>
         </w:tc>
       </w:tr>
       <w:tr>
@@ -1239,18 +1309,24 @@
               <w:t xml:space="preserve">Unable to complete the </w:t>
             </w:r>
             <w:r>
-              <w:t xml:space="preserve">dissertation chapter </w:t>
-            </w:r>
-            <w:r>
-              <w:t xml:space="preserve">4 at </w:t>
+              <w:t xml:space="preserve">interim report </w:t>
             </w:r>
             <w:proofErr w:type="spellStart"/>
             <w:r>
-              <w:t>lcak</w:t>
+              <w:t>startup</w:t>
             </w:r>
             <w:proofErr w:type="spellEnd"/>
             <w:r>
-              <w:t xml:space="preserve"> of time.</w:t>
+              <w:t xml:space="preserve"> pages due to lack of </w:t>
+            </w:r>
+            <w:r>
+              <w:t>knowledge</w:t>
+            </w:r>
+            <w:r>
+              <w:t xml:space="preserve"> of MS Office</w:t>
+            </w:r>
+            <w:r>
+              <w:t>.</w:t>
             </w:r>
           </w:p>
         </w:tc>
@@ -1271,23 +1347,25 @@
           </w:tcPr>
           <w:p>
             <w:r>
-              <w:t xml:space="preserve">Due to the lack of PHP </w:t>
-            </w:r>
-            <w:proofErr w:type="spellStart"/>
-            <w:r>
-              <w:t>knoladge</w:t>
-            </w:r>
-            <w:proofErr w:type="spellEnd"/>
-            <w:r>
-              <w:t xml:space="preserve"> some </w:t>
-            </w:r>
-            <w:proofErr w:type="gramStart"/>
-            <w:r>
-              <w:t>validation</w:t>
-            </w:r>
-            <w:proofErr w:type="gramEnd"/>
-            <w:r>
-              <w:t xml:space="preserve"> are not complete.</w:t>
+              <w:t>Due to the lack of PHP kno</w:t>
+            </w:r>
+            <w:r>
+              <w:t>wle</w:t>
+            </w:r>
+            <w:r>
+              <w:t>dge</w:t>
+            </w:r>
+            <w:r>
+              <w:t>,</w:t>
+            </w:r>
+            <w:r>
+              <w:t xml:space="preserve"> some validation </w:t>
+            </w:r>
+            <w:r>
+              <w:t>is</w:t>
+            </w:r>
+            <w:r>
+              <w:t xml:space="preserve"> not complete.</w:t>
             </w:r>
           </w:p>
         </w:tc>
@@ -1306,7 +1384,26 @@
             </w:tcBorders>
             <w:shd w:val="clear" w:color="auto" w:fill="auto"/>
           </w:tcPr>
-          <w:p/>
+          <w:p>
+            <w:r>
+              <w:t>Unable to complete CRUD operations due to s</w:t>
+            </w:r>
+            <w:r>
+              <w:t xml:space="preserve">ome changes </w:t>
+            </w:r>
+            <w:r>
+              <w:t xml:space="preserve">be </w:t>
+            </w:r>
+            <w:r>
+              <w:t xml:space="preserve">found in </w:t>
+            </w:r>
+            <w:r>
+              <w:t xml:space="preserve">the </w:t>
+            </w:r>
+            <w:r>
+              <w:t xml:space="preserve">development phase </w:t>
+            </w:r>
+          </w:p>
         </w:tc>
       </w:tr>
       <w:tr>
@@ -1414,7 +1511,13 @@
           </w:tcPr>
           <w:p>
             <w:r>
-              <w:t>To complete the UI design</w:t>
+              <w:t>To complete</w:t>
+            </w:r>
+            <w:r>
+              <w:t xml:space="preserve"> remaining </w:t>
+            </w:r>
+            <w:r>
+              <w:t>the UI design</w:t>
             </w:r>
           </w:p>
         </w:tc>
@@ -1435,7 +1538,19 @@
           </w:tcPr>
           <w:p>
             <w:r>
-              <w:t>To start the development of the UI</w:t>
+              <w:t>To start the</w:t>
+            </w:r>
+            <w:r>
+              <w:t xml:space="preserve"> rema</w:t>
+            </w:r>
+            <w:r>
+              <w:t>in</w:t>
+            </w:r>
+            <w:r>
+              <w:t>ing</w:t>
+            </w:r>
+            <w:r>
+              <w:t xml:space="preserve"> development of the UI</w:t>
             </w:r>
           </w:p>
         </w:tc>
@@ -1455,15 +1570,17 @@
             <w:shd w:val="clear" w:color="auto" w:fill="auto"/>
           </w:tcPr>
           <w:p>
-            <w:proofErr w:type="spellStart"/>
-            <w:proofErr w:type="gramStart"/>
-            <w:r>
-              <w:t>Planed</w:t>
-            </w:r>
-            <w:proofErr w:type="spellEnd"/>
-            <w:proofErr w:type="gramEnd"/>
-            <w:r>
-              <w:t xml:space="preserve"> to start coding of the login validations and add some dummy data to database</w:t>
+            <w:r>
+              <w:t xml:space="preserve">Planed </w:t>
+            </w:r>
+            <w:r>
+              <w:t xml:space="preserve">to complete CRUD operations in </w:t>
+            </w:r>
+            <w:r>
+              <w:t xml:space="preserve">the </w:t>
+            </w:r>
+            <w:r>
+              <w:t xml:space="preserve">inventory module </w:t>
             </w:r>
           </w:p>
         </w:tc>
@@ -1482,7 +1599,11 @@
             </w:tcBorders>
             <w:shd w:val="clear" w:color="auto" w:fill="auto"/>
           </w:tcPr>
-          <w:p/>
+          <w:p>
+            <w:r>
+              <w:t>Finish the inventory module</w:t>
+            </w:r>
+          </w:p>
         </w:tc>
       </w:tr>
       <w:tr>
@@ -1499,7 +1620,11 @@
             </w:tcBorders>
             <w:shd w:val="clear" w:color="auto" w:fill="auto"/>
           </w:tcPr>
-          <w:p/>
+          <w:p>
+            <w:r>
+              <w:t>Start the development of user management module</w:t>
+            </w:r>
+          </w:p>
         </w:tc>
       </w:tr>
       <w:tr>
@@ -1638,7 +1763,7 @@
               <w:t xml:space="preserve">Meeting Date: </w:t>
             </w:r>
             <w:r>
-              <w:t>16</w:t>
+              <w:t>30</w:t>
             </w:r>
             <w:r>
               <w:t>/</w:t>
@@ -1647,7 +1772,10 @@
               <w:t>01</w:t>
             </w:r>
             <w:r>
-              <w:t>/2021</w:t>
+              <w:t>/202</w:t>
+            </w:r>
+            <w:r>
+              <w:t>2</w:t>
             </w:r>
           </w:p>
         </w:tc>

</xml_diff>